<commit_message>
vpn server document (8) started
</commit_message>
<xml_diff>
--- a/2. ОБЩЕЕ ПРОЕКТИРОВАНИЕ.docx
+++ b/2. ОБЩЕЕ ПРОЕКТИРОВАНИЕ.docx
@@ -428,7 +428,6 @@
         </w:rPr>
         <w:t xml:space="preserve">Изучение </w:t>
       </w:r>
-      <w:proofErr w:type="gramStart"/>
       <w:r>
         <w:rPr>
           <w:rFonts w:ascii="Times New Roman" w:hAnsi="Times New Roman" w:cs="Times New Roman"/>
@@ -455,9 +454,8 @@
           <w:vertAlign w:val="superscript"/>
           <w:lang w:val="ru-RU"/>
         </w:rPr>
-        <w:t>[</w:t>
-      </w:r>
-      <w:proofErr w:type="gramEnd"/>
+        <w:t>[1]</w:t>
+      </w:r>
       <w:r>
         <w:rPr>
           <w:rFonts w:ascii="Times New Roman" w:hAnsi="Times New Roman" w:cs="Times New Roman"/>
@@ -466,7 +464,27 @@
           <w:vertAlign w:val="superscript"/>
           <w:lang w:val="ru-RU"/>
         </w:rPr>
-        <w:t>1]</w:t>
+        <w:t>[2][3]</w:t>
+      </w:r>
+      <w:r>
+        <w:rPr>
+          <w:rFonts w:ascii="Times New Roman" w:hAnsi="Times New Roman" w:cs="Times New Roman"/>
+          <w:sz w:val="28"/>
+          <w:szCs w:val="28"/>
+          <w:vertAlign w:val="superscript"/>
+          <w:lang w:val="ru-RU"/>
+        </w:rPr>
+        <w:t>[4</w:t>
+      </w:r>
+      <w:r>
+        <w:rPr>
+          <w:rFonts w:ascii="Times New Roman" w:hAnsi="Times New Roman" w:cs="Times New Roman"/>
+          <w:sz w:val="28"/>
+          <w:szCs w:val="28"/>
+          <w:vertAlign w:val="superscript"/>
+          <w:lang w:val="ru-RU"/>
+        </w:rPr>
+        <w:t>]</w:t>
       </w:r>
       <w:r>
         <w:rPr>
@@ -1121,17 +1139,7 @@
           <w:szCs w:val="28"/>
           <w:lang w:val="ru-RU"/>
         </w:rPr>
-        <w:t xml:space="preserve"> </w:t>
-      </w:r>
-      <w:proofErr w:type="gramStart"/>
-      <w:r>
-        <w:rPr>
-          <w:rFonts w:ascii="Times New Roman" w:hAnsi="Times New Roman" w:cs="Times New Roman"/>
-          <w:sz w:val="28"/>
-          <w:szCs w:val="28"/>
-          <w:lang w:val="ru-RU"/>
-        </w:rPr>
-        <w:t>документации</w:t>
+        <w:t xml:space="preserve"> документации</w:t>
       </w:r>
       <w:r>
         <w:rPr>
@@ -1143,7 +1151,6 @@
         </w:rPr>
         <w:t>[</w:t>
       </w:r>
-      <w:proofErr w:type="gramEnd"/>
       <w:r>
         <w:rPr>
           <w:rFonts w:ascii="Times New Roman" w:hAnsi="Times New Roman" w:cs="Times New Roman"/>
@@ -1152,7 +1159,65 @@
           <w:vertAlign w:val="superscript"/>
           <w:lang w:val="ru-RU"/>
         </w:rPr>
-        <w:t>2]</w:t>
+        <w:t>5</w:t>
+      </w:r>
+      <w:r>
+        <w:rPr>
+          <w:rFonts w:ascii="Times New Roman" w:hAnsi="Times New Roman" w:cs="Times New Roman"/>
+          <w:sz w:val="28"/>
+          <w:szCs w:val="28"/>
+          <w:vertAlign w:val="superscript"/>
+          <w:lang w:val="ru-RU"/>
+        </w:rPr>
+        <w:t>]</w:t>
+      </w:r>
+      <w:r>
+        <w:rPr>
+          <w:rFonts w:ascii="Times New Roman" w:hAnsi="Times New Roman" w:cs="Times New Roman"/>
+          <w:sz w:val="28"/>
+          <w:szCs w:val="28"/>
+          <w:vertAlign w:val="superscript"/>
+          <w:lang w:val="ru-RU"/>
+        </w:rPr>
+        <w:t>[</w:t>
+      </w:r>
+      <w:r>
+        <w:rPr>
+          <w:rFonts w:ascii="Times New Roman" w:hAnsi="Times New Roman" w:cs="Times New Roman"/>
+          <w:sz w:val="28"/>
+          <w:szCs w:val="28"/>
+          <w:vertAlign w:val="superscript"/>
+        </w:rPr>
+        <w:t>6</w:t>
+      </w:r>
+      <w:r>
+        <w:rPr>
+          <w:rFonts w:ascii="Times New Roman" w:hAnsi="Times New Roman" w:cs="Times New Roman"/>
+          <w:sz w:val="28"/>
+          <w:szCs w:val="28"/>
+          <w:vertAlign w:val="superscript"/>
+          <w:lang w:val="ru-RU"/>
+        </w:rPr>
+        <w:t>]</w:t>
+      </w:r>
+      <w:r>
+        <w:rPr>
+          <w:rFonts w:ascii="Times New Roman" w:hAnsi="Times New Roman" w:cs="Times New Roman"/>
+          <w:sz w:val="28"/>
+          <w:szCs w:val="28"/>
+          <w:vertAlign w:val="superscript"/>
+        </w:rPr>
+        <w:t>7</w:t>
+      </w:r>
+      <w:r>
+        <w:rPr>
+          <w:rFonts w:ascii="Times New Roman" w:hAnsi="Times New Roman" w:cs="Times New Roman"/>
+          <w:sz w:val="28"/>
+          <w:szCs w:val="28"/>
+          <w:vertAlign w:val="superscript"/>
+          <w:lang w:val="ru-RU"/>
+        </w:rPr>
+        <w:t>]</w:t>
       </w:r>
       <w:r>
         <w:rPr>
@@ -1596,7 +1661,6 @@
         </w:rPr>
         <w:t>IP</w:t>
       </w:r>
-      <w:proofErr w:type="gramStart"/>
       <w:r>
         <w:rPr>
           <w:rFonts w:ascii="Times New Roman" w:hAnsi="Times New Roman" w:cs="Times New Roman"/>
@@ -1614,18 +1678,7 @@
           <w:vertAlign w:val="superscript"/>
           <w:lang w:val="ru-RU"/>
         </w:rPr>
-        <w:t>[</w:t>
-      </w:r>
-      <w:proofErr w:type="gramEnd"/>
-      <w:r>
-        <w:rPr>
-          <w:rFonts w:ascii="Times New Roman" w:hAnsi="Times New Roman" w:cs="Times New Roman"/>
-          <w:sz w:val="28"/>
-          <w:szCs w:val="28"/>
-          <w:vertAlign w:val="superscript"/>
-          <w:lang w:val="ru-RU"/>
-        </w:rPr>
-        <w:t>2]</w:t>
+        <w:t>[2]</w:t>
       </w:r>
       <w:r>
         <w:rPr>

</xml_diff>